<commit_message>
added resources to the project.
</commit_message>
<xml_diff>
--- a/documents/קישורים.docx
+++ b/documents/קישורים.docx
@@ -6,7 +6,6 @@
       <w:pPr>
         <w:jc w:val="center"/>
         <w:rPr>
-          <w:rFonts w:hint="cs"/>
           <w:b/>
           <w:bCs/>
           <w:sz w:val="32"/>
@@ -34,13 +33,7 @@
           <w:rPr>
             <w:rStyle w:val="Hyperlink"/>
           </w:rPr>
-          <w:t>AI and Compute</w:t>
-        </w:r>
-        <w:r>
-          <w:rPr>
-            <w:rStyle w:val="Hyperlink"/>
-          </w:rPr>
-          <w:t>, OpenAI</w:t>
+          <w:t>AI and Compute, OpenAI</w:t>
         </w:r>
       </w:hyperlink>
     </w:p>
@@ -142,13 +135,41 @@
     <w:p>
       <w:pPr>
         <w:jc w:val="right"/>
+        <w:rPr>
+          <w:rFonts w:hint="cs"/>
+          <w:rtl/>
+        </w:rPr>
       </w:pPr>
       <w:hyperlink r:id="rId6" w:history="1">
         <w:r>
           <w:rPr>
             <w:rStyle w:val="Hyperlink"/>
           </w:rPr>
-          <w:t>flopco</w:t>
+          <w:t xml:space="preserve">data augmentation </w:t>
+        </w:r>
+        <w:r>
+          <w:rPr>
+            <w:rStyle w:val="Hyperlink"/>
+          </w:rPr>
+          <w:t>m</w:t>
+        </w:r>
+        <w:r>
+          <w:rPr>
+            <w:rStyle w:val="Hyperlink"/>
+          </w:rPr>
+          <w:t>et</w:t>
+        </w:r>
+        <w:r>
+          <w:rPr>
+            <w:rStyle w:val="Hyperlink"/>
+          </w:rPr>
+          <w:t>h</w:t>
+        </w:r>
+        <w:r>
+          <w:rPr>
+            <w:rStyle w:val="Hyperlink"/>
+          </w:rPr>
+          <w:t>ods for text</w:t>
         </w:r>
         <w:r>
           <w:rPr>
@@ -160,7 +181,7 @@
           <w:rPr>
             <w:rStyle w:val="Hyperlink"/>
           </w:rPr>
-          <w:t>keras</w:t>
+          <w:t>blog</w:t>
         </w:r>
       </w:hyperlink>
     </w:p>
@@ -168,7 +189,6 @@
       <w:pPr>
         <w:jc w:val="right"/>
         <w:rPr>
-          <w:rFonts w:hint="cs"/>
           <w:rtl/>
         </w:rPr>
       </w:pPr>
@@ -190,9 +210,6 @@
     <w:p>
       <w:pPr>
         <w:jc w:val="right"/>
-        <w:rPr>
-          <w:rFonts w:hint="cs"/>
-        </w:rPr>
       </w:pPr>
     </w:p>
     <w:sectPr>
@@ -659,6 +676,18 @@
       <w:shd w:val="clear" w:color="auto" w:fill="E1DFDD"/>
     </w:rPr>
   </w:style>
+  <w:style w:type="character" w:styleId="FollowedHyperlink">
+    <w:name w:val="FollowedHyperlink"/>
+    <w:basedOn w:val="a0"/>
+    <w:uiPriority w:val="99"/>
+    <w:semiHidden/>
+    <w:unhideWhenUsed/>
+    <w:rsid w:val="00DF3684"/>
+    <w:rPr>
+      <w:color w:val="954F72" w:themeColor="followedHyperlink"/>
+      <w:u w:val="single"/>
+    </w:rPr>
+  </w:style>
 </w:styles>
 </file>
 

</xml_diff>

<commit_message>
Renamed the word file with important links
</commit_message>
<xml_diff>
--- a/documents/קישורים.docx
+++ b/documents/קישורים.docx
@@ -136,7 +136,6 @@
       <w:pPr>
         <w:jc w:val="right"/>
         <w:rPr>
-          <w:rFonts w:hint="cs"/>
           <w:rtl/>
         </w:rPr>
       </w:pPr>
@@ -145,43 +144,7 @@
           <w:rPr>
             <w:rStyle w:val="Hyperlink"/>
           </w:rPr>
-          <w:t xml:space="preserve">data augmentation </w:t>
-        </w:r>
-        <w:r>
-          <w:rPr>
-            <w:rStyle w:val="Hyperlink"/>
-          </w:rPr>
-          <w:t>m</w:t>
-        </w:r>
-        <w:r>
-          <w:rPr>
-            <w:rStyle w:val="Hyperlink"/>
-          </w:rPr>
-          <w:t>et</w:t>
-        </w:r>
-        <w:r>
-          <w:rPr>
-            <w:rStyle w:val="Hyperlink"/>
-          </w:rPr>
-          <w:t>h</w:t>
-        </w:r>
-        <w:r>
-          <w:rPr>
-            <w:rStyle w:val="Hyperlink"/>
-          </w:rPr>
-          <w:t>ods for text</w:t>
-        </w:r>
-        <w:r>
-          <w:rPr>
-            <w:rStyle w:val="Hyperlink"/>
-          </w:rPr>
-          <w:t>-</w:t>
-        </w:r>
-        <w:r>
-          <w:rPr>
-            <w:rStyle w:val="Hyperlink"/>
-          </w:rPr>
-          <w:t>blog</w:t>
+          <w:t>data augmentation methods for text-blog</w:t>
         </w:r>
       </w:hyperlink>
     </w:p>
@@ -189,7 +152,7 @@
       <w:pPr>
         <w:jc w:val="right"/>
         <w:rPr>
-          <w:rtl/>
+          <w:rStyle w:val="Hyperlink"/>
         </w:rPr>
       </w:pPr>
       <w:hyperlink r:id="rId7" w:history="1">
@@ -211,6 +174,14 @@
       <w:pPr>
         <w:jc w:val="right"/>
       </w:pPr>
+      <w:hyperlink r:id="rId8" w:history="1">
+        <w:r>
+          <w:rPr>
+            <w:rStyle w:val="Hyperlink"/>
+          </w:rPr>
+          <w:t>Evaluating text generation blog post</w:t>
+        </w:r>
+      </w:hyperlink>
     </w:p>
     <w:sectPr>
       <w:pgSz w:w="11906" w:h="16838"/>

</xml_diff>